<commit_message>
changes for new templates
</commit_message>
<xml_diff>
--- a/template/BP 2016/BP2016_Jahreszeugnis_Lernentwicklungsbericht.docx
+++ b/template/BP 2016/BP2016_Jahreszeugnis_Lernentwicklungsbericht.docx
@@ -3777,39 +3777,7 @@
                 <w:noProof/>
                 <w:sz w:val="20"/>
               </w:rPr>
-              <w:t> </w:t>
-            </w:r>
-            <w:r>
-              <w:rPr>
-                <w:rFonts w:ascii="Arial" w:hAnsi="Arial" w:cs="Arial"/>
-                <w:noProof/>
-                <w:sz w:val="20"/>
-              </w:rPr>
-              <w:t> </w:t>
-            </w:r>
-            <w:r>
-              <w:rPr>
-                <w:rFonts w:ascii="Arial" w:hAnsi="Arial" w:cs="Arial"/>
-                <w:noProof/>
-                <w:sz w:val="20"/>
-              </w:rPr>
-              <w:t> </w:t>
-            </w:r>
-            <w:r>
-              <w:rPr>
-                <w:rFonts w:ascii="Arial" w:hAnsi="Arial" w:cs="Arial"/>
-                <w:noProof/>
-                <w:sz w:val="20"/>
-              </w:rPr>
-              <w:t> </w:t>
-            </w:r>
-            <w:r>
-              <w:rPr>
-                <w:rFonts w:ascii="Arial" w:hAnsi="Arial" w:cs="Arial"/>
-                <w:noProof/>
-                <w:sz w:val="20"/>
-              </w:rPr>
-              <w:t> </w:t>
+              <w:t>${aufbaukurs_informatik}</w:t>
             </w:r>
             <w:r>
               <w:rPr>
@@ -4252,6 +4220,7 @@
             </w:tcBorders>
             <w:vAlign w:val="center"/>
           </w:tcPr>
+          <w:bookmarkStart w:id="7" w:name="_GoBack" w:displacedByCustomXml="next"/>
           <w:sdt>
             <w:sdtPr>
               <w:rPr>
@@ -4284,6 +4253,7 @@
               </w:p>
             </w:sdtContent>
           </w:sdt>
+          <w:bookmarkEnd w:id="7" w:displacedByCustomXml="prev"/>
           <w:sdt>
             <w:sdtPr>
               <w:rPr>
@@ -4415,7 +4385,7 @@
                 </w:ffData>
               </w:fldChar>
             </w:r>
-            <w:bookmarkStart w:id="7" w:name="Text9"/>
+            <w:bookmarkStart w:id="8" w:name="Text9"/>
             <w:r>
               <w:rPr>
                 <w:rFonts w:ascii="Arial" w:hAnsi="Arial" w:cs="Arial"/>
@@ -4456,7 +4426,7 @@
               </w:rPr>
               <w:fldChar w:fldCharType="end"/>
             </w:r>
-            <w:bookmarkEnd w:id="7"/>
+            <w:bookmarkEnd w:id="8"/>
           </w:p>
         </w:tc>
         <w:tc>
@@ -8245,6 +8215,7 @@
     <w:rsid w:val="004823EA"/>
     <w:rsid w:val="006F5061"/>
     <w:rsid w:val="00D54345"/>
+    <w:rsid w:val="00FB69FE"/>
   </w:rsids>
   <m:mathPr>
     <m:mathFont m:val="Cambria Math"/>
@@ -9118,7 +9089,7 @@
 </file>
 
 <file path=customXml/itemProps1.xml><?xml version="1.0" encoding="utf-8"?>
-<ds:datastoreItem xmlns:ds="http://schemas.openxmlformats.org/officeDocument/2006/customXml" ds:itemID="{FD94122A-B887-43AC-A64F-46E12C485305}">
+<ds:datastoreItem xmlns:ds="http://schemas.openxmlformats.org/officeDocument/2006/customXml" ds:itemID="{F9093D5C-4A94-490D-8709-AEA08FA83177}">
   <ds:schemaRefs>
     <ds:schemaRef ds:uri="http://schemas.openxmlformats.org/officeDocument/2006/bibliography"/>
   </ds:schemaRefs>

</xml_diff>

<commit_message>
changes in the templates
</commit_message>
<xml_diff>
--- a/template/BP 2016/BP2016_Jahreszeugnis_Lernentwicklungsbericht.docx
+++ b/template/BP 2016/BP2016_Jahreszeugnis_Lernentwicklungsbericht.docx
@@ -4027,6 +4027,7 @@
                 <w:listItem w:displayText="zieldifferenter Unterricht" w:value="zieldifferenter Unterricht"/>
               </w:dropDownList>
             </w:sdtPr>
+            <w:sdtEndPr/>
             <w:sdtContent>
               <w:p>
                 <w:pPr>
@@ -4238,6 +4239,7 @@
                 <w:listItem w:displayText="zieldifferenter Unterricht" w:value="zieldifferenter Unterricht"/>
               </w:dropDownList>
             </w:sdtPr>
+            <w:sdtEndPr/>
             <w:sdtContent>
               <w:p>
                 <w:pPr>
@@ -4364,14 +4366,12 @@
               <w:spacing w:after="0"/>
               <w:rPr>
                 <w:rFonts w:ascii="Arial" w:hAnsi="Arial" w:cs="Arial"/>
-                <w:b/>
                 <w:sz w:val="20"/>
               </w:rPr>
             </w:pPr>
             <w:r>
               <w:rPr>
                 <w:rFonts w:ascii="Arial" w:hAnsi="Arial" w:cs="Arial"/>
-                <w:b/>
                 <w:sz w:val="20"/>
               </w:rPr>
               <w:fldChar w:fldCharType="begin">
@@ -4389,7 +4389,6 @@
             <w:r>
               <w:rPr>
                 <w:rFonts w:ascii="Arial" w:hAnsi="Arial" w:cs="Arial"/>
-                <w:b/>
                 <w:sz w:val="20"/>
               </w:rPr>
               <w:instrText xml:space="preserve"> FORMTEXT </w:instrText>
@@ -4397,33 +4396,27 @@
             <w:r>
               <w:rPr>
                 <w:rFonts w:ascii="Arial" w:hAnsi="Arial" w:cs="Arial"/>
-                <w:b/>
-                <w:sz w:val="20"/>
-              </w:rPr>
-            </w:r>
-            <w:r>
-              <w:rPr>
-                <w:rFonts w:ascii="Arial" w:hAnsi="Arial" w:cs="Arial"/>
-                <w:b/>
+                <w:sz w:val="20"/>
+              </w:rPr>
+            </w:r>
+            <w:r>
+              <w:rPr>
+                <w:rFonts w:ascii="Arial" w:hAnsi="Arial" w:cs="Arial"/>
                 <w:sz w:val="20"/>
               </w:rPr>
               <w:fldChar w:fldCharType="separate"/>
             </w:r>
-            <w:bookmarkStart w:id="8" w:name="_GoBack"/>
-            <w:r>
-              <w:rPr>
-                <w:rFonts w:ascii="Arial" w:hAnsi="Arial" w:cs="Arial"/>
-                <w:b/>
+            <w:r>
+              <w:rPr>
+                <w:rFonts w:ascii="Arial" w:hAnsi="Arial" w:cs="Arial"/>
                 <w:noProof/>
                 <w:sz w:val="20"/>
               </w:rPr>
               <w:t>${sport}</w:t>
             </w:r>
-            <w:bookmarkEnd w:id="8"/>
-            <w:r>
-              <w:rPr>
-                <w:rFonts w:ascii="Arial" w:hAnsi="Arial" w:cs="Arial"/>
-                <w:b/>
+            <w:r>
+              <w:rPr>
+                <w:rFonts w:ascii="Arial" w:hAnsi="Arial" w:cs="Arial"/>
                 <w:sz w:val="20"/>
               </w:rPr>
               <w:fldChar w:fldCharType="end"/>
@@ -4457,6 +4450,7 @@
                 <w:listItem w:displayText="zieldifferenter Unterricht" w:value="zieldifferenter Unterricht"/>
               </w:dropDownList>
             </w:sdtPr>
+            <w:sdtEndPr/>
             <w:sdtContent>
               <w:p>
                 <w:pPr>
@@ -4920,6 +4914,7 @@
               </w:rPr>
               <w:fldChar w:fldCharType="separate"/>
             </w:r>
+            <w:bookmarkStart w:id="8" w:name="_GoBack"/>
             <w:r>
               <w:rPr>
                 <w:rFonts w:ascii="Arial" w:hAnsi="Arial" w:cs="Arial"/>
@@ -4928,6 +4923,7 @@
               </w:rPr>
               <w:t>${profilfach}</w:t>
             </w:r>
+            <w:bookmarkEnd w:id="8"/>
             <w:r>
               <w:rPr>
                 <w:rFonts w:ascii="Arial" w:hAnsi="Arial" w:cs="Arial"/>
@@ -8207,9 +8203,11 @@
   <w:rsids>
     <w:rsidRoot w:val="006F5061"/>
     <w:rsid w:val="004823EA"/>
+    <w:rsid w:val="00510413"/>
     <w:rsid w:val="006F5061"/>
     <w:rsid w:val="00C359C6"/>
     <w:rsid w:val="00D54345"/>
+    <w:rsid w:val="00E73BDD"/>
     <w:rsid w:val="00F22DFB"/>
     <w:rsid w:val="00FB69FE"/>
   </w:rsids>
@@ -9107,7 +9105,7 @@
 </file>
 
 <file path=customXml/itemProps1.xml><?xml version="1.0" encoding="utf-8"?>
-<ds:datastoreItem xmlns:ds="http://schemas.openxmlformats.org/officeDocument/2006/customXml" ds:itemID="{AFDCCC70-729F-49B4-8DBC-3D92A95551E7}">
+<ds:datastoreItem xmlns:ds="http://schemas.openxmlformats.org/officeDocument/2006/customXml" ds:itemID="{C480DD62-476F-4FA5-A3DE-F59F97EE5900}">
   <ds:schemaRefs>
     <ds:schemaRef ds:uri="http://schemas.openxmlformats.org/officeDocument/2006/bibliography"/>
   </ds:schemaRefs>

</xml_diff>